<commit_message>
update to assignment Users_with_Bank_Accounts
</commit_message>
<xml_diff>
--- a/Dojo - Career Services/Self Exploration Essay_ver1.docx
+++ b/Dojo - Career Services/Self Exploration Essay_ver1.docx
@@ -993,14 +993,30 @@
           <w:rFonts w:ascii="Poppins" w:eastAsia="Times New Roman" w:hAnsi="Poppins" w:cs="Poppins"/>
           <w:color w:val="152C61"/>
         </w:rPr>
-        <w:t xml:space="preserve"> (for that time) </w:t>
-      </w:r>
-      <w:r>
-        <w:rPr>
-          <w:rFonts w:ascii="Poppins" w:eastAsia="Times New Roman" w:hAnsi="Poppins" w:cs="Poppins"/>
-          <w:color w:val="152C61"/>
-        </w:rPr>
-        <w:t xml:space="preserve"> file server that would </w:t>
+        <w:t xml:space="preserve"> (for that </w:t>
+      </w:r>
+      <w:proofErr w:type="gramStart"/>
+      <w:r>
+        <w:rPr>
+          <w:rFonts w:ascii="Poppins" w:eastAsia="Times New Roman" w:hAnsi="Poppins" w:cs="Poppins"/>
+          <w:color w:val="152C61"/>
+        </w:rPr>
+        <w:t xml:space="preserve">time) </w:t>
+      </w:r>
+      <w:r>
+        <w:rPr>
+          <w:rFonts w:ascii="Poppins" w:eastAsia="Times New Roman" w:hAnsi="Poppins" w:cs="Poppins"/>
+          <w:color w:val="152C61"/>
+        </w:rPr>
+        <w:t xml:space="preserve"> file</w:t>
+      </w:r>
+      <w:proofErr w:type="gramEnd"/>
+      <w:r>
+        <w:rPr>
+          <w:rFonts w:ascii="Poppins" w:eastAsia="Times New Roman" w:hAnsi="Poppins" w:cs="Poppins"/>
+          <w:color w:val="152C61"/>
+        </w:rPr>
+        <w:t xml:space="preserve"> server that would </w:t>
       </w:r>
       <w:r>
         <w:rPr>
@@ -1025,6 +1041,17 @@
         </w:rPr>
         <w:t xml:space="preserve"> doing well in that role, until the company itself failed and had to close its doors.  Unfortunately, the meteoric rise of Google Maps and Google earth ate up all the small competitor fish!</w:t>
       </w:r>
+    </w:p>
+    <w:p>
+      <w:pPr>
+        <w:pStyle w:val="ListParagraph"/>
+        <w:shd w:val="clear" w:color="auto" w:fill="FFFFFF"/>
+        <w:spacing w:after="100" w:afterAutospacing="1" w:line="480" w:lineRule="atLeast"/>
+        <w:rPr>
+          <w:rFonts w:ascii="Poppins" w:eastAsia="Times New Roman" w:hAnsi="Poppins" w:cs="Poppins"/>
+          <w:color w:val="152C61"/>
+        </w:rPr>
+      </w:pPr>
     </w:p>
     <w:p>
       <w:pPr>

</xml_diff>